<commit_message>
ofertas en el 1 y barrera de servidores
</commit_message>
<xml_diff>
--- a/ITER3/ARTEFACTOS/1_Visión.docx
+++ b/ITER3/ARTEFACTOS/1_Visión.docx
@@ -4,7 +4,7 @@
   <w:body>
     <w:p>
       <w:pPr>
-        <w:pStyle w:val="Ttulo1"/>
+        <w:pStyle w:val="Heading1"/>
         <w:ind w:left="708" w:hanging="708"/>
         <w:jc w:val="both"/>
       </w:pPr>
@@ -19,7 +19,7 @@
     </w:p>
     <w:p>
       <w:pPr>
-        <w:pStyle w:val="Ttulo2"/>
+        <w:pStyle w:val="Heading2"/>
       </w:pPr>
       <w:bookmarkStart w:id="1" w:name="_Toc527976020"/>
       <w:r>
@@ -127,7 +127,7 @@
     </w:p>
     <w:p>
       <w:pPr>
-        <w:pStyle w:val="Ttulo2"/>
+        <w:pStyle w:val="Heading2"/>
         <w:jc w:val="both"/>
       </w:pPr>
       <w:bookmarkStart w:id="2" w:name="_Toc527976021"/>
@@ -146,7 +146,7 @@
     </w:p>
     <w:p>
       <w:pPr>
-        <w:pStyle w:val="Prrafodelista"/>
+        <w:pStyle w:val="ListParagraph"/>
         <w:numPr>
           <w:ilvl w:val="0"/>
           <w:numId w:val="2"/>
@@ -165,7 +165,7 @@
     </w:p>
     <w:p>
       <w:pPr>
-        <w:pStyle w:val="Prrafodelista"/>
+        <w:pStyle w:val="ListParagraph"/>
         <w:numPr>
           <w:ilvl w:val="0"/>
           <w:numId w:val="2"/>
@@ -184,7 +184,7 @@
     </w:p>
     <w:p>
       <w:pPr>
-        <w:pStyle w:val="Prrafodelista"/>
+        <w:pStyle w:val="ListParagraph"/>
         <w:numPr>
           <w:ilvl w:val="1"/>
           <w:numId w:val="2"/>
@@ -221,7 +221,7 @@
     </w:p>
     <w:p>
       <w:pPr>
-        <w:pStyle w:val="Prrafodelista"/>
+        <w:pStyle w:val="ListParagraph"/>
         <w:numPr>
           <w:ilvl w:val="1"/>
           <w:numId w:val="2"/>
@@ -243,7 +243,7 @@
     </w:p>
     <w:p>
       <w:pPr>
-        <w:pStyle w:val="Prrafodelista"/>
+        <w:pStyle w:val="ListParagraph"/>
         <w:numPr>
           <w:ilvl w:val="0"/>
           <w:numId w:val="2"/>
@@ -316,7 +316,7 @@
     </w:p>
     <w:p>
       <w:pPr>
-        <w:pStyle w:val="Prrafodelista"/>
+        <w:pStyle w:val="ListParagraph"/>
         <w:numPr>
           <w:ilvl w:val="0"/>
           <w:numId w:val="2"/>
@@ -335,7 +335,7 @@
     </w:p>
     <w:p>
       <w:pPr>
-        <w:pStyle w:val="Prrafodelista"/>
+        <w:pStyle w:val="ListParagraph"/>
         <w:jc w:val="both"/>
       </w:pPr>
       <w:bookmarkStart w:id="3" w:name="OLE_LINK119"/>
@@ -348,7 +348,7 @@
     <w:bookmarkEnd w:id="4"/>
     <w:p>
       <w:pPr>
-        <w:pStyle w:val="Prrafodelista"/>
+        <w:pStyle w:val="ListParagraph"/>
         <w:numPr>
           <w:ilvl w:val="0"/>
           <w:numId w:val="2"/>
@@ -393,7 +393,7 @@
     </w:p>
     <w:p>
       <w:pPr>
-        <w:pStyle w:val="Prrafodelista"/>
+        <w:pStyle w:val="ListParagraph"/>
         <w:numPr>
           <w:ilvl w:val="1"/>
           <w:numId w:val="2"/>
@@ -406,7 +406,7 @@
     </w:p>
     <w:p>
       <w:pPr>
-        <w:pStyle w:val="Prrafodelista"/>
+        <w:pStyle w:val="ListParagraph"/>
         <w:numPr>
           <w:ilvl w:val="1"/>
           <w:numId w:val="2"/>
@@ -438,7 +438,7 @@
     </w:p>
     <w:p>
       <w:pPr>
-        <w:pStyle w:val="Prrafodelista"/>
+        <w:pStyle w:val="ListParagraph"/>
         <w:numPr>
           <w:ilvl w:val="1"/>
           <w:numId w:val="2"/>
@@ -460,7 +460,7 @@
     </w:p>
     <w:p>
       <w:pPr>
-        <w:pStyle w:val="Prrafodelista"/>
+        <w:pStyle w:val="ListParagraph"/>
         <w:numPr>
           <w:ilvl w:val="0"/>
           <w:numId w:val="2"/>
@@ -490,7 +490,7 @@
     </w:p>
     <w:p>
       <w:pPr>
-        <w:pStyle w:val="Prrafodelista"/>
+        <w:pStyle w:val="ListParagraph"/>
         <w:numPr>
           <w:ilvl w:val="1"/>
           <w:numId w:val="3"/>
@@ -521,7 +521,7 @@
     </w:p>
     <w:p>
       <w:pPr>
-        <w:pStyle w:val="Prrafodelista"/>
+        <w:pStyle w:val="ListParagraph"/>
         <w:numPr>
           <w:ilvl w:val="1"/>
           <w:numId w:val="3"/>
@@ -544,7 +544,7 @@
     <w:bookmarkEnd w:id="10"/>
     <w:p>
       <w:pPr>
-        <w:pStyle w:val="Prrafodelista"/>
+        <w:pStyle w:val="ListParagraph"/>
         <w:numPr>
           <w:ilvl w:val="1"/>
           <w:numId w:val="3"/>
@@ -573,7 +573,7 @@
     </w:p>
     <w:p>
       <w:pPr>
-        <w:pStyle w:val="Prrafodelista"/>
+        <w:pStyle w:val="ListParagraph"/>
         <w:numPr>
           <w:ilvl w:val="1"/>
           <w:numId w:val="3"/>
@@ -592,7 +592,7 @@
     </w:p>
     <w:p>
       <w:pPr>
-        <w:pStyle w:val="Prrafodelista"/>
+        <w:pStyle w:val="ListParagraph"/>
         <w:numPr>
           <w:ilvl w:val="1"/>
           <w:numId w:val="3"/>
@@ -611,7 +611,7 @@
     </w:p>
     <w:p>
       <w:pPr>
-        <w:pStyle w:val="Prrafodelista"/>
+        <w:pStyle w:val="ListParagraph"/>
         <w:numPr>
           <w:ilvl w:val="0"/>
           <w:numId w:val="3"/>
@@ -639,7 +639,7 @@
     </w:p>
     <w:p>
       <w:pPr>
-        <w:pStyle w:val="Prrafodelista"/>
+        <w:pStyle w:val="ListParagraph"/>
         <w:numPr>
           <w:ilvl w:val="1"/>
           <w:numId w:val="3"/>
@@ -658,7 +658,7 @@
     </w:p>
     <w:p>
       <w:pPr>
-        <w:pStyle w:val="Prrafodelista"/>
+        <w:pStyle w:val="ListParagraph"/>
         <w:numPr>
           <w:ilvl w:val="1"/>
           <w:numId w:val="3"/>
@@ -677,7 +677,7 @@
     </w:p>
     <w:p>
       <w:pPr>
-        <w:pStyle w:val="Prrafodelista"/>
+        <w:pStyle w:val="ListParagraph"/>
         <w:numPr>
           <w:ilvl w:val="1"/>
           <w:numId w:val="3"/>
@@ -702,14 +702,14 @@
     </w:p>
     <w:p>
       <w:pPr>
-        <w:pStyle w:val="Prrafodelista"/>
+        <w:pStyle w:val="ListParagraph"/>
         <w:ind w:left="1440"/>
         <w:jc w:val="both"/>
       </w:pPr>
     </w:p>
     <w:p>
       <w:pPr>
-        <w:pStyle w:val="Prrafodelista"/>
+        <w:pStyle w:val="ListParagraph"/>
         <w:numPr>
           <w:ilvl w:val="1"/>
           <w:numId w:val="3"/>
@@ -728,7 +728,7 @@
     </w:p>
     <w:p>
       <w:pPr>
-        <w:pStyle w:val="Prrafodelista"/>
+        <w:pStyle w:val="ListParagraph"/>
         <w:numPr>
           <w:ilvl w:val="1"/>
           <w:numId w:val="3"/>
@@ -747,14 +747,14 @@
     </w:p>
     <w:p>
       <w:pPr>
-        <w:pStyle w:val="Prrafodelista"/>
+        <w:pStyle w:val="ListParagraph"/>
         <w:ind w:left="1440"/>
         <w:jc w:val="both"/>
       </w:pPr>
     </w:p>
     <w:p>
       <w:pPr>
-        <w:pStyle w:val="Prrafodelista"/>
+        <w:pStyle w:val="ListParagraph"/>
         <w:numPr>
           <w:ilvl w:val="0"/>
           <w:numId w:val="3"/>
@@ -782,7 +782,7 @@
     </w:p>
     <w:p>
       <w:pPr>
-        <w:pStyle w:val="Prrafodelista"/>
+        <w:pStyle w:val="ListParagraph"/>
         <w:numPr>
           <w:ilvl w:val="1"/>
           <w:numId w:val="3"/>
@@ -801,7 +801,7 @@
     </w:p>
     <w:p>
       <w:pPr>
-        <w:pStyle w:val="Prrafodelista"/>
+        <w:pStyle w:val="ListParagraph"/>
         <w:numPr>
           <w:ilvl w:val="1"/>
           <w:numId w:val="3"/>
@@ -820,7 +820,7 @@
     </w:p>
     <w:p>
       <w:pPr>
-        <w:pStyle w:val="Prrafodelista"/>
+        <w:pStyle w:val="ListParagraph"/>
         <w:numPr>
           <w:ilvl w:val="1"/>
           <w:numId w:val="3"/>
@@ -839,7 +839,7 @@
     </w:p>
     <w:p>
       <w:pPr>
-        <w:pStyle w:val="Ttulo2"/>
+        <w:pStyle w:val="Heading2"/>
         <w:jc w:val="both"/>
       </w:pPr>
       <w:bookmarkStart w:id="13" w:name="_Toc527976022"/>
@@ -949,7 +949,7 @@
     </w:p>
     <w:p>
       <w:pPr>
-        <w:pStyle w:val="Ttulo2"/>
+        <w:pStyle w:val="Heading2"/>
         <w:jc w:val="both"/>
       </w:pPr>
       <w:bookmarkStart w:id="14" w:name="_Toc527976023"/>
@@ -972,7 +972,7 @@
     </w:p>
     <w:p>
       <w:pPr>
-        <w:pStyle w:val="Ttulo3"/>
+        <w:pStyle w:val="Heading3"/>
         <w:jc w:val="both"/>
       </w:pPr>
       <w:bookmarkStart w:id="17" w:name="_Toc527976024"/>
@@ -1002,145 +1002,143 @@
       <w:r>
         <w:t xml:space="preserve"> Esta solución nos evita el tener que instalar un nuevo servidor de la base de datos cada vez que se abra una oficinas.</w:t>
       </w:r>
-      <w:bookmarkStart w:id="18" w:name="_GoBack"/>
+    </w:p>
+    <w:p>
+      <w:pPr>
+        <w:jc w:val="both"/>
+      </w:pPr>
+      <w:r>
+        <w:t xml:space="preserve">Transferir los datos de todas las </w:t>
+      </w:r>
+      <w:r>
+        <w:rPr>
+          <w:b/>
+        </w:rPr>
+        <w:t>piezas</w:t>
+      </w:r>
+      <w:r>
+        <w:t xml:space="preserve">, los </w:t>
+      </w:r>
+      <w:r>
+        <w:rPr>
+          <w:b/>
+        </w:rPr>
+        <w:t>clientes</w:t>
+      </w:r>
+      <w:r>
+        <w:t xml:space="preserve">, </w:t>
+      </w:r>
+      <w:r>
+        <w:rPr>
+          <w:b/>
+        </w:rPr>
+        <w:t>proveedores</w:t>
+      </w:r>
+      <w:r>
+        <w:t xml:space="preserve">, </w:t>
+      </w:r>
+      <w:r>
+        <w:rPr>
+          <w:b/>
+        </w:rPr>
+        <w:t>pedidos</w:t>
+      </w:r>
+      <w:r>
+        <w:t xml:space="preserve"> sin recibir, </w:t>
+      </w:r>
+      <w:r>
+        <w:rPr>
+          <w:b/>
+        </w:rPr>
+        <w:t>empleados</w:t>
+      </w:r>
+      <w:r>
+        <w:t xml:space="preserve"> y </w:t>
+      </w:r>
+      <w:r>
+        <w:rPr>
+          <w:b/>
+        </w:rPr>
+        <w:t>peticiones de trabajo</w:t>
+      </w:r>
+      <w:r>
+        <w:t xml:space="preserve"> sin finalizar, que tenga la empresa cuando el sistema sea puesto en funcionamiento, a la base de datos de este será una característica común a todas las soluciones. Sin estos datos la empresa no podría comenzar a trabajar. </w:t>
+      </w:r>
+    </w:p>
+    <w:p>
+      <w:pPr>
+        <w:jc w:val="both"/>
+      </w:pPr>
+      <w:r>
+        <w:t xml:space="preserve">Para portar los datos almacenados en Excel los convertiremos a un documento csv, formato en el que Excel puede guardar los datos y que pgAdmin, el sistema gestor de la base de datos postgresSQL puede importar con su herramienta COPY. </w:t>
+      </w:r>
+    </w:p>
+    <w:p>
+      <w:pPr>
+        <w:jc w:val="both"/>
+      </w:pPr>
+      <w:r>
+        <w:t>Los datos almacenados en bases de datos tipo Access son portables a postgresSQL de una forma similar con el formato ODBC como intermediario en este caso.</w:t>
+      </w:r>
+    </w:p>
+    <w:p>
+      <w:pPr>
+        <w:jc w:val="both"/>
+      </w:pPr>
+      <w:r>
+        <w:t xml:space="preserve">Se creará una aplicación móvil desde la que los </w:t>
+      </w:r>
+      <w:r>
+        <w:rPr>
+          <w:b/>
+        </w:rPr>
+        <w:t>técnicos informáticos</w:t>
+      </w:r>
+      <w:r>
+        <w:t xml:space="preserve"> podrán realizar de forma sincronizada en tiempo real con la base de datos los </w:t>
+      </w:r>
+      <w:r>
+        <w:rPr>
+          <w:b/>
+        </w:rPr>
+        <w:t>partes de trabajo</w:t>
+      </w:r>
+      <w:r>
+        <w:t>. Esta aplicación tendrá distintas características no funcionales distintas en cada solución.</w:t>
+      </w:r>
+    </w:p>
+    <w:p>
+      <w:pPr>
+        <w:jc w:val="both"/>
+      </w:pPr>
+      <w:r>
+        <w:t xml:space="preserve">El </w:t>
+      </w:r>
+      <w:r>
+        <w:rPr>
+          <w:b/>
+        </w:rPr>
+        <w:t>coordinador técnico</w:t>
+      </w:r>
+      <w:r>
+        <w:rPr>
+          <w:b/>
+        </w:rPr>
+        <w:t xml:space="preserve"> </w:t>
+      </w:r>
+      <w:bookmarkStart w:id="18" w:name="OLE_LINK48"/>
+      <w:bookmarkStart w:id="19" w:name="OLE_LINK49"/>
+      <w:r>
+        <w:t xml:space="preserve">y los </w:t>
+      </w:r>
+      <w:r>
+        <w:rPr>
+          <w:b/>
+        </w:rPr>
+        <w:t>ayudantes del coordinador</w:t>
+      </w:r>
       <w:bookmarkEnd w:id="18"/>
-    </w:p>
-    <w:p>
-      <w:pPr>
-        <w:jc w:val="both"/>
-      </w:pPr>
-      <w:r>
-        <w:t xml:space="preserve">Transferir los datos de todas las </w:t>
-      </w:r>
-      <w:r>
-        <w:rPr>
-          <w:b/>
-        </w:rPr>
-        <w:t>piezas</w:t>
-      </w:r>
-      <w:r>
-        <w:t xml:space="preserve">, los </w:t>
-      </w:r>
-      <w:r>
-        <w:rPr>
-          <w:b/>
-        </w:rPr>
-        <w:t>clientes</w:t>
-      </w:r>
-      <w:r>
-        <w:t xml:space="preserve">, </w:t>
-      </w:r>
-      <w:r>
-        <w:rPr>
-          <w:b/>
-        </w:rPr>
-        <w:t>proveedores</w:t>
-      </w:r>
-      <w:r>
-        <w:t xml:space="preserve">, </w:t>
-      </w:r>
-      <w:r>
-        <w:rPr>
-          <w:b/>
-        </w:rPr>
-        <w:t>pedidos</w:t>
-      </w:r>
-      <w:r>
-        <w:t xml:space="preserve"> sin recibir, </w:t>
-      </w:r>
-      <w:r>
-        <w:rPr>
-          <w:b/>
-        </w:rPr>
-        <w:t>empleados</w:t>
-      </w:r>
-      <w:r>
-        <w:t xml:space="preserve"> y </w:t>
-      </w:r>
-      <w:r>
-        <w:rPr>
-          <w:b/>
-        </w:rPr>
-        <w:t>peticiones de trabajo</w:t>
-      </w:r>
-      <w:r>
-        <w:t xml:space="preserve"> sin finalizar, que tenga la empresa cuando el sistema sea puesto en funcionamiento, a la base de datos de este será una característica común a todas las soluciones. Sin estos datos la empresa no podría comenzar a trabajar. </w:t>
-      </w:r>
-    </w:p>
-    <w:p>
-      <w:pPr>
-        <w:jc w:val="both"/>
-      </w:pPr>
-      <w:r>
-        <w:t xml:space="preserve">Para portar los datos almacenados en Excel los convertiremos a un documento csv, formato en el que Excel puede guardar los datos y que pgAdmin, el sistema gestor de la base de datos postgresSQL puede importar con su herramienta COPY. </w:t>
-      </w:r>
-    </w:p>
-    <w:p>
-      <w:pPr>
-        <w:jc w:val="both"/>
-      </w:pPr>
-      <w:r>
-        <w:t>Los datos almacenados en bases de datos tipo Access son portables a postgresSQL de una forma similar con el formato ODBC como intermediario en este caso.</w:t>
-      </w:r>
-    </w:p>
-    <w:p>
-      <w:pPr>
-        <w:jc w:val="both"/>
-      </w:pPr>
-      <w:r>
-        <w:t xml:space="preserve">Se creará una aplicación móvil desde la que los </w:t>
-      </w:r>
-      <w:r>
-        <w:rPr>
-          <w:b/>
-        </w:rPr>
-        <w:t>técnicos informáticos</w:t>
-      </w:r>
-      <w:r>
-        <w:t xml:space="preserve"> podrán realizar de forma sincronizada en tiempo real con la base de datos los </w:t>
-      </w:r>
-      <w:r>
-        <w:rPr>
-          <w:b/>
-        </w:rPr>
-        <w:t>partes de trabajo</w:t>
-      </w:r>
-      <w:r>
-        <w:t>. Esta aplicación tendrá distintas características no funcionales distintas en cada solución.</w:t>
-      </w:r>
-    </w:p>
-    <w:p>
-      <w:pPr>
-        <w:jc w:val="both"/>
-      </w:pPr>
-      <w:r>
-        <w:t xml:space="preserve">El </w:t>
-      </w:r>
-      <w:r>
-        <w:rPr>
-          <w:b/>
-        </w:rPr>
-        <w:t>coordinador técnico</w:t>
-      </w:r>
-      <w:r>
-        <w:rPr>
-          <w:b/>
-        </w:rPr>
-        <w:t xml:space="preserve"> </w:t>
-      </w:r>
-      <w:bookmarkStart w:id="19" w:name="OLE_LINK48"/>
-      <w:bookmarkStart w:id="20" w:name="OLE_LINK49"/>
-      <w:r>
-        <w:t xml:space="preserve">y los </w:t>
-      </w:r>
-      <w:r>
-        <w:rPr>
-          <w:b/>
-        </w:rPr>
-        <w:t>ayudantes del coordinador</w:t>
-      </w:r>
       <w:bookmarkEnd w:id="19"/>
-      <w:bookmarkEnd w:id="20"/>
       <w:r>
         <w:t xml:space="preserve">, los </w:t>
       </w:r>
@@ -1238,240 +1236,352 @@
     </w:p>
     <w:p>
       <w:pPr>
-        <w:pStyle w:val="Ttulo3"/>
-        <w:jc w:val="both"/>
-      </w:pPr>
-      <w:bookmarkStart w:id="21" w:name="_Toc527976025"/>
-      <w:bookmarkStart w:id="22" w:name="OLE_LINK9"/>
-      <w:bookmarkStart w:id="23" w:name="OLE_LINK10"/>
+        <w:jc w:val="both"/>
+      </w:pPr>
+      <w:r>
+        <w:t xml:space="preserve">Adicionalmente crearemos un sistema de gestión de </w:t>
+      </w:r>
+      <w:r>
+        <w:rPr>
+          <w:b/>
+        </w:rPr>
+        <w:t>ofertas</w:t>
+      </w:r>
+      <w:r>
+        <w:t xml:space="preserve"> por el cual el </w:t>
+      </w:r>
+      <w:r>
+        <w:rPr>
+          <w:b/>
+        </w:rPr>
+        <w:t>coordinador técnico</w:t>
+      </w:r>
+      <w:r>
+        <w:t xml:space="preserve"> podrá crear una </w:t>
+      </w:r>
+      <w:r>
+        <w:rPr>
+          <w:b/>
+        </w:rPr>
+        <w:t>oferta</w:t>
+      </w:r>
+      <w:r>
+        <w:t xml:space="preserve"> que producirá un descuento sobre las </w:t>
+      </w:r>
+      <w:r>
+        <w:rPr>
+          <w:b/>
+        </w:rPr>
+        <w:t>facturas</w:t>
+      </w:r>
+      <w:r>
+        <w:t xml:space="preserve">. Dichas </w:t>
+      </w:r>
+      <w:r>
+        <w:rPr>
+          <w:b/>
+        </w:rPr>
+        <w:t>ofertas</w:t>
+      </w:r>
+      <w:r>
+        <w:t xml:space="preserve"> serán asignadas a las peticiones de trabajo que se completen durante la vigencia de la oferta y se reflejarán sobre la factura como un descuento sobre el precio. El </w:t>
+      </w:r>
+      <w:r>
+        <w:rPr>
+          <w:b/>
+        </w:rPr>
+        <w:t>precio</w:t>
+      </w:r>
+      <w:r>
+        <w:t xml:space="preserve"> en una factura será calculado a partir de las piezas consumidas en el parte de trabajo mas las </w:t>
+      </w:r>
+      <w:r>
+        <w:rPr>
+          <w:b/>
+        </w:rPr>
+        <w:t>horas de trabajo</w:t>
+      </w:r>
+      <w:r>
+        <w:t xml:space="preserve"> por su </w:t>
+      </w:r>
+      <w:r>
+        <w:rPr>
+          <w:b/>
+        </w:rPr>
+        <w:t>precio/hora</w:t>
+      </w:r>
+      <w:r>
+        <w:t xml:space="preserve"> multiplicado por el </w:t>
+      </w:r>
+      <w:r>
+        <w:rPr>
+          <w:b/>
+        </w:rPr>
+        <w:t>factor de descuento</w:t>
+      </w:r>
+      <w:r>
+        <w:t>.</w:t>
+      </w:r>
+    </w:p>
+    <w:p>
+      <w:pPr>
+        <w:pStyle w:val="Heading3"/>
+        <w:jc w:val="both"/>
+      </w:pPr>
+      <w:bookmarkStart w:id="20" w:name="_Toc527976025"/>
+      <w:bookmarkStart w:id="21" w:name="OLE_LINK9"/>
+      <w:bookmarkStart w:id="22" w:name="OLE_LINK10"/>
       <w:r>
         <w:t>Solución 1 – Coste bajo.</w:t>
       </w:r>
+      <w:bookmarkEnd w:id="20"/>
+    </w:p>
+    <w:p>
+      <w:pPr>
+        <w:jc w:val="both"/>
+      </w:pPr>
+      <w:r>
+        <w:t>La aplicación móvil de los clientes será realizada sobre un framework multiplataforma llamado Ionic 2. Esto permitirá que la aplicación soporte tanto Android como iOS de una forma no nativa, lo cual producirá una experiencia de usuario más pobre comparado con una aplicación nativa, aunque reducirá los costes de producción y mantenimiento pues un mismo código podrá ser portado a ambas plataformas. La aplicación se comunicará de forma directa con la base de datos.</w:t>
+      </w:r>
+    </w:p>
+    <w:p>
+      <w:pPr>
+        <w:jc w:val="both"/>
+      </w:pPr>
+      <w:r>
+        <w:t>La nueva base de datos basada en postgresSQL correrá sobre el mismo ordenador que en la actualidad la empresa tiene destinado a la base de datos Access. De este modo también se reducen los costes pues no sería necesario hardware adicional.</w:t>
+      </w:r>
+    </w:p>
+    <w:p>
+      <w:pPr>
+        <w:jc w:val="both"/>
+      </w:pPr>
+      <w:r>
+        <w:t xml:space="preserve">Para la aplicación de escritorio para el resto de </w:t>
+      </w:r>
+      <w:r>
+        <w:t>los</w:t>
+      </w:r>
+      <w:r>
+        <w:rPr>
+          <w:b/>
+        </w:rPr>
+        <w:t xml:space="preserve"> empleados</w:t>
+      </w:r>
+      <w:r>
+        <w:t xml:space="preserve"> será</w:t>
+      </w:r>
+      <w:r>
+        <w:t xml:space="preserve"> realizada en java con una interfaz basada en swing. Esta aplicación se conectará directamente con la base de datos. Esta implementación presenta claros inconvenientes como la necesidad de realizar instalaciones de la aplicación de escritorio cada vez que esta sea modificada, así como mantener la JMV actualizada.</w:t>
+      </w:r>
+    </w:p>
+    <w:p>
+      <w:pPr>
+        <w:pStyle w:val="Heading3"/>
+        <w:jc w:val="both"/>
+      </w:pPr>
+      <w:bookmarkStart w:id="23" w:name="_Toc527976026"/>
+      <w:bookmarkStart w:id="24" w:name="OLE_LINK11"/>
+      <w:bookmarkStart w:id="25" w:name="OLE_LINK12"/>
       <w:bookmarkEnd w:id="21"/>
-    </w:p>
-    <w:p>
-      <w:pPr>
-        <w:jc w:val="both"/>
-      </w:pPr>
-      <w:r>
-        <w:t>La aplicación móvil de los clientes será realizada sobre un framework multiplataforma llamado Ionic 2. Esto permitirá que la aplicación soporte tanto Android como iOS de una forma no nativa, lo cual producirá una experiencia de usuario más pobre comparado con una aplicación nativa, aunque reducirá los costes de producción y mantenimiento pues un mismo código podrá ser portado a ambas plataformas. La aplicación se comunicará de forma directa con la base de datos.</w:t>
-      </w:r>
-    </w:p>
-    <w:p>
-      <w:pPr>
-        <w:jc w:val="both"/>
-      </w:pPr>
-      <w:r>
-        <w:t>La nueva base de datos basada en postgresSQL correrá sobre el mismo ordenador que en la actualidad la empresa tiene destinado a la base de datos Access. De este modo también se reducen los costes pues no sería necesario hardware adicional.</w:t>
-      </w:r>
-    </w:p>
-    <w:p>
-      <w:pPr>
-        <w:jc w:val="both"/>
-      </w:pPr>
-      <w:r>
-        <w:t xml:space="preserve">Para la aplicación de escritorio para el resto de </w:t>
-      </w:r>
-      <w:r>
-        <w:t>los</w:t>
-      </w:r>
-      <w:r>
-        <w:rPr>
-          <w:b/>
-        </w:rPr>
-        <w:t xml:space="preserve"> empleados</w:t>
-      </w:r>
-      <w:r>
-        <w:t xml:space="preserve"> será</w:t>
-      </w:r>
-      <w:r>
-        <w:t xml:space="preserve"> realizada en java con una interfaz basada en swing. Esta aplicación se conectará directamente con la base de datos. Esta implementación presenta claros inconvenientes como la necesidad de realizar instalaciones de la aplicación de escritorio cada vez que esta sea modificada, así como mantener la JMV actualizada.</w:t>
-      </w:r>
-    </w:p>
-    <w:p>
-      <w:pPr>
-        <w:pStyle w:val="Ttulo3"/>
-        <w:jc w:val="both"/>
-      </w:pPr>
-      <w:bookmarkStart w:id="24" w:name="_Toc527976026"/>
-      <w:bookmarkStart w:id="25" w:name="OLE_LINK11"/>
-      <w:bookmarkStart w:id="26" w:name="OLE_LINK12"/>
       <w:bookmarkEnd w:id="22"/>
+      <w:r>
+        <w:t>Solución 2 – Coste medio.</w:t>
+      </w:r>
       <w:bookmarkEnd w:id="23"/>
-      <w:r>
-        <w:t>Solución 2 – Coste medio.</w:t>
+    </w:p>
+    <w:p>
+      <w:pPr>
+        <w:jc w:val="both"/>
+      </w:pPr>
+      <w:r>
+        <w:t>La aplicación móvil de los clientes será realizada en el mismo framework multiplataforma descrito en la solución de bajo coste.</w:t>
+      </w:r>
+    </w:p>
+    <w:p>
+      <w:pPr>
+        <w:jc w:val="both"/>
+      </w:pPr>
+      <w:r>
+        <w:t>El ordenador que la empresa tiene dedicado a la base de datos será equipado con un servidor http Apache2.4 de modo que en él quede almacenado una página web a la que el coordinador técnico, responsable de almacén y ayudantes de almacén se conectarán. Dicho ordenador será mejorado con todo el hw adicional que necesite para mantener tanto la página web como la base de datos. Esta opción presenta grandes ventajas sobre la implementación de una aplicación en java ya que permite el acceso al sistema desde cualquier navegador reduciendo costes posibles de mantenimiento y acotando el impacto de las actualizaciones del servido a una simple recarga de la página.</w:t>
+      </w:r>
+    </w:p>
+    <w:p>
+      <w:pPr>
+        <w:jc w:val="both"/>
+      </w:pPr>
+      <w:r>
+        <w:t>Será el servidor apache el encargado de comunicarse con la base de datos mediante un programa en PHP. Este lenguaje en servidores garantiza una elevada seguridad proporcionando un entorno seguro de ejecución sin renunciar a un elevado rendimiento.</w:t>
+      </w:r>
+    </w:p>
+    <w:p>
+      <w:pPr>
+        <w:jc w:val="both"/>
+      </w:pPr>
+      <w:bookmarkStart w:id="26" w:name="OLE_LINK42"/>
+      <w:bookmarkStart w:id="27" w:name="OLE_LINK43"/>
+      <w:r>
+        <w:lastRenderedPageBreak/>
+        <w:t>En esta solución se hará un portado extendido de los datos a la nueva base de dato de postgresSQL, este portado extendido comprende incluir todos los datos que hasta ahora tenía la empresa y no solo los mínimos para empezar a funcionar.</w:t>
+      </w:r>
+    </w:p>
+    <w:bookmarkEnd w:id="26"/>
+    <w:bookmarkEnd w:id="27"/>
+    <w:p>
+      <w:pPr>
+        <w:jc w:val="both"/>
+      </w:pPr>
+      <w:r>
+        <w:t>Dicha página sería realizada en html5 pues con él es fácil realizar interfaces funcionales y recoger datos mediante formularios, CSS3 para adecuar el diseño de esta a los estándares de Google Material Design. Mediante JavaScript serían realizadas las animaciones y cualquier tipo de cálculo que pudiera hacer falta realizar en los equipos cliente.</w:t>
+      </w:r>
+    </w:p>
+    <w:p>
+      <w:pPr>
+        <w:jc w:val="both"/>
+      </w:pPr>
+      <w:r>
+        <w:t xml:space="preserve">La gran ventaja de crear un servidor apache para una página web es que esta estará abierta a los </w:t>
+      </w:r>
+      <w:r>
+        <w:rPr>
+          <w:b/>
+        </w:rPr>
+        <w:t>clientes</w:t>
+      </w:r>
+      <w:r>
+        <w:t xml:space="preserve"> de modo que podrán comunicarse a través de ella con la empresa lo cual dará una mejor imagen a la misma, así como la permitirá centralizar mejor la información que maneja y el entrono de trabajo. En esta solución y también el la solución 3, los </w:t>
+      </w:r>
+      <w:r>
+        <w:rPr>
+          <w:b/>
+        </w:rPr>
+        <w:t>clientes</w:t>
+      </w:r>
+      <w:r>
+        <w:t xml:space="preserve"> serán un actor más para el sistema pues podrán realizar acciones en él y lanzar sus propios casos de uso.</w:t>
+      </w:r>
+    </w:p>
+    <w:p>
+      <w:pPr>
+        <w:pStyle w:val="Heading3"/>
+        <w:jc w:val="both"/>
+      </w:pPr>
+      <w:bookmarkStart w:id="28" w:name="_Toc527976027"/>
+      <w:r>
+        <w:t>Solución 3 – Coste alto.</w:t>
+      </w:r>
+      <w:bookmarkEnd w:id="28"/>
+    </w:p>
+    <w:p>
+      <w:pPr>
+        <w:jc w:val="both"/>
+      </w:pPr>
+      <w:r>
+        <w:t>En esta implementación la aplicación móvil será realizada de forma nativa a la plataforma destino. Es decir, se harán dos aplicaciones con una misma funcionalidad, una para Android y otra para iOS. Esto permitirá utilizar características exclusivas de cada plataforma como Siri y Shortcuts en iOS y Google Asistant en Android buscando mejorar de este modo la experiencia de los usuarios de la aplicación.</w:t>
+      </w:r>
+    </w:p>
+    <w:p>
+      <w:pPr>
+        <w:jc w:val="both"/>
+      </w:pPr>
+      <w:r>
+        <w:t>En esta solución se hará un portado extendido de los datos a la nueva base de dato de postgresSQL, este portado extendido comprende incluir todos los datos que hasta ahora tenía la empresa y no solo los mínimos para empezar a funcionar.</w:t>
+      </w:r>
+    </w:p>
+    <w:p>
+      <w:pPr>
+        <w:jc w:val="both"/>
+      </w:pPr>
+      <w:r>
+        <w:t>La aplicación de escritorio, la implementación de la base de datos y del programa servidor sería el de la solución de coste medio incorporando todas las ventajas allí mencionadas sobre crear un servicio sobre http con una página web.</w:t>
+      </w:r>
+      <w:r>
+        <w:t xml:space="preserve"> </w:t>
+      </w:r>
+    </w:p>
+    <w:p>
+      <w:pPr>
+        <w:jc w:val="both"/>
+      </w:pPr>
+      <w:r>
+        <w:t>La diferencia en implementación del servidor apache en esta tercera solución reside en la creación de una barrera de mitigación de peticiones en frente del servidor. Cua</w:t>
+      </w:r>
+      <w:r>
+        <w:t>n</w:t>
+      </w:r>
+      <w:r>
+        <w:t xml:space="preserve">do un usuario se quiera comunicar con el servidor ya sea desde una base de datos replicada o desde una aplicación móvil lo hará a partir de los servidores auxiliares en la barrera. Los servidores en la barrera serán los únicos que se </w:t>
+      </w:r>
+      <w:bookmarkStart w:id="29" w:name="_GoBack"/>
+      <w:bookmarkEnd w:id="29"/>
+      <w:r>
+        <w:t>comuniquen se forma directa con el servidor que esté haciendo de host para la base de datos replicada. De forma periódica se comunicarán con él para actualizarlo y actualizarse de modo que este no sea saturado por tener que manejar él mismo todas las peticiones de los usuarios.</w:t>
+      </w:r>
+    </w:p>
+    <w:p>
+      <w:pPr>
+        <w:pStyle w:val="Heading3"/>
+        <w:jc w:val="both"/>
+      </w:pPr>
+      <w:bookmarkStart w:id="30" w:name="_Toc527976028"/>
+      <w:r>
+        <w:t>Discusión sobre la solución</w:t>
+      </w:r>
+      <w:bookmarkEnd w:id="30"/>
+    </w:p>
+    <w:p>
+      <w:pPr>
+        <w:jc w:val="both"/>
+      </w:pPr>
+      <w:r>
+        <w:t xml:space="preserve">En ningún caso se recomienda crear una aplicación nativa para los </w:t>
+      </w:r>
+      <w:r>
+        <w:rPr>
+          <w:b/>
+        </w:rPr>
+        <w:t>técnicos informáticos</w:t>
+      </w:r>
+      <w:r>
+        <w:t xml:space="preserve"> y realizar una implementación del par cliente servidor basado en java en lugar de un servicio web con apache. Esta combinación se desaconseja pues las ventajas que el servidor http proporcionaría a la empresa no solo ahora, si no en el futuro, con una posible expansión a proporcionar una página web para </w:t>
+      </w:r>
+      <w:r>
+        <w:rPr>
+          <w:b/>
+        </w:rPr>
+        <w:t>clientes</w:t>
+      </w:r>
+      <w:r>
+        <w:t xml:space="preserve"> y </w:t>
+      </w:r>
+      <w:r>
+        <w:rPr>
+          <w:b/>
+        </w:rPr>
+        <w:t>proveedores</w:t>
+      </w:r>
+      <w:r>
+        <w:t xml:space="preserve">. </w:t>
+      </w:r>
+    </w:p>
+    <w:p>
+      <w:pPr>
+        <w:jc w:val="both"/>
+      </w:pPr>
+      <w:r>
+        <w:t>Incluso aunque el coste de mejorar el HW del ordenador en el que el servidor y la base de datos se alojen sea más elevado que realizar las aplicaciones nativas se sigue recomendando a la empresa esperar a poder hacer esta mejora en un futuro antes que invertir en dos aplicaciones.</w:t>
       </w:r>
       <w:bookmarkEnd w:id="24"/>
-    </w:p>
-    <w:p>
-      <w:pPr>
-        <w:jc w:val="both"/>
-      </w:pPr>
-      <w:r>
-        <w:t>La aplicación móvil de los clientes será realizada en el mismo framework multiplataforma descrito en la solución de bajo coste.</w:t>
-      </w:r>
-    </w:p>
-    <w:p>
-      <w:pPr>
-        <w:jc w:val="both"/>
-      </w:pPr>
-      <w:r>
-        <w:t>El ordenador que la empresa tiene dedicado a la base de datos será equipado con un servidor http Apache2.4 de modo que en él quede almacenado una página web a la que el coordinador técnico, responsable de almacén y ayudantes de almacén se conectarán. Dicho ordenador será mejorado con todo el hw adicional que necesite para mantener tanto la página web como la base de datos. Esta opción presenta grandes ventajas sobre la implementación de una aplicación en java ya que permite el acceso al sistema desde cualquier navegador reduciendo costes posibles de mantenimiento y acotando el impacto de las actualizaciones del servido a una simple recarga de la página.</w:t>
-      </w:r>
-    </w:p>
-    <w:p>
-      <w:pPr>
-        <w:jc w:val="both"/>
-      </w:pPr>
-      <w:r>
-        <w:t>Será el servidor apache el encargado de comunicarse con la base de datos mediante un programa en PHP. Este lenguaje en servidores garantiza una elevada seguridad proporcionando un entorno seguro de ejecución sin renunciar a un elevado rendimiento.</w:t>
-      </w:r>
-    </w:p>
-    <w:p>
-      <w:pPr>
-        <w:jc w:val="both"/>
-      </w:pPr>
-      <w:bookmarkStart w:id="27" w:name="OLE_LINK42"/>
-      <w:bookmarkStart w:id="28" w:name="OLE_LINK43"/>
-      <w:r>
-        <w:t>En esta solución se hará un portado extendido de los datos a la nueva base de dato de postgresSQL, este portado extendido comprende incluir todos los datos que hasta ahora tenía la empresa y no solo los mínimos para empezar a funcionar.</w:t>
-      </w:r>
-    </w:p>
-    <w:bookmarkEnd w:id="27"/>
-    <w:bookmarkEnd w:id="28"/>
-    <w:p>
-      <w:pPr>
-        <w:jc w:val="both"/>
-      </w:pPr>
-      <w:r>
-        <w:t>Dicha página sería realizada en html5 pues con él es fácil realizar interfaces funcionales y recoger datos mediante formularios, CSS3 para adecuar el diseño de esta a los estándares de Google Material Design. Mediante JavaScript serían realizadas las animaciones y cualquier tipo de cálculo que pudiera hacer falta realizar en los equipos cliente.</w:t>
-      </w:r>
-    </w:p>
-    <w:p>
-      <w:pPr>
-        <w:jc w:val="both"/>
-      </w:pPr>
+      <w:bookmarkEnd w:id="25"/>
+    </w:p>
+    <w:p>
+      <w:pPr>
+        <w:pStyle w:val="Heading2"/>
+        <w:jc w:val="both"/>
+      </w:pPr>
+      <w:bookmarkStart w:id="31" w:name="_Toc527976029"/>
       <w:r>
         <w:lastRenderedPageBreak/>
-        <w:t xml:space="preserve">La gran ventaja de crear un servidor apache para una página web es que esta estará abierta a los </w:t>
-      </w:r>
-      <w:r>
-        <w:rPr>
-          <w:b/>
-        </w:rPr>
-        <w:t>clientes</w:t>
-      </w:r>
-      <w:r>
-        <w:t xml:space="preserve"> de modo que podrán comunicarse a través de ella con la empresa lo cual dará una mejor imagen a la misma, así como la permitirá centralizar mejor la información que maneja y el entrono de trabajo. En esta solución y también el la solución 3, los </w:t>
-      </w:r>
-      <w:r>
-        <w:rPr>
-          <w:b/>
-        </w:rPr>
-        <w:t>clientes</w:t>
-      </w:r>
-      <w:r>
-        <w:t xml:space="preserve"> serán un actor más para el sistema pues podrán realizar acciones en él y lanzar sus propios casos de uso.</w:t>
-      </w:r>
-    </w:p>
-    <w:p>
-      <w:pPr>
-        <w:pStyle w:val="Ttulo3"/>
-        <w:jc w:val="both"/>
-      </w:pPr>
-      <w:bookmarkStart w:id="29" w:name="_Toc527976027"/>
-      <w:r>
-        <w:t>Solución 3 – Coste alto.</w:t>
-      </w:r>
-      <w:bookmarkEnd w:id="29"/>
-    </w:p>
-    <w:p>
-      <w:pPr>
-        <w:jc w:val="both"/>
-      </w:pPr>
-      <w:r>
-        <w:t>En esta implementación la aplicación móvil será realizada de forma nativa a la plataforma destino. Es decir, se harán dos aplicaciones con una misma funcionalidad, una para Android y otra para iOS. Esto permitirá utilizar características exclusivas de cada plataforma como Siri y Shortcuts en iOS y Google Asistant en Android buscando mejorar de este modo la experiencia de los usuarios de la aplicación.</w:t>
-      </w:r>
-    </w:p>
-    <w:p>
-      <w:pPr>
-        <w:jc w:val="both"/>
-      </w:pPr>
-      <w:r>
-        <w:t>En esta solución se hará un portado extendido de los datos a la nueva base de dato de postgresSQL, este portado extendido comprende incluir todos los datos que hasta ahora tenía la empresa y no solo los mínimos para empezar a funcionar.</w:t>
-      </w:r>
-    </w:p>
-    <w:p>
-      <w:pPr>
-        <w:jc w:val="both"/>
-      </w:pPr>
-      <w:r>
-        <w:t>La aplicación de escritorio, la implementación de la base de datos y del programa servidor sería el de la solución de coste medio incorporando todas las ventajas allí mencionadas sobre crear un servicio sobre http con una página web.</w:t>
-      </w:r>
-    </w:p>
-    <w:p>
-      <w:pPr>
-        <w:pStyle w:val="Ttulo3"/>
-        <w:jc w:val="both"/>
-      </w:pPr>
-      <w:bookmarkStart w:id="30" w:name="_Toc527976028"/>
-      <w:r>
-        <w:t>Discusión sobre la solución</w:t>
-      </w:r>
-      <w:bookmarkEnd w:id="30"/>
-    </w:p>
-    <w:p>
-      <w:pPr>
-        <w:jc w:val="both"/>
-      </w:pPr>
-      <w:r>
-        <w:t xml:space="preserve">En ningún caso se recomienda crear una aplicación nativa para los </w:t>
-      </w:r>
-      <w:r>
-        <w:rPr>
-          <w:b/>
-        </w:rPr>
-        <w:t>técnicos informáticos</w:t>
-      </w:r>
-      <w:r>
-        <w:t xml:space="preserve"> y realizar una implementación del par cliente servidor basado en java en lugar de un servicio web con apache. Esta combinación se desaconseja pues las ventajas que el servidor http proporcionaría a la empresa no solo ahora, si no en el futuro, con una posible expansión a proporcionar una página web para </w:t>
-      </w:r>
-      <w:r>
-        <w:rPr>
-          <w:b/>
-        </w:rPr>
-        <w:t>clientes</w:t>
-      </w:r>
-      <w:r>
-        <w:t xml:space="preserve"> y </w:t>
-      </w:r>
-      <w:r>
-        <w:rPr>
-          <w:b/>
-        </w:rPr>
-        <w:t>proveedores</w:t>
-      </w:r>
-      <w:r>
-        <w:t xml:space="preserve">. </w:t>
-      </w:r>
-    </w:p>
-    <w:p>
-      <w:pPr>
-        <w:jc w:val="both"/>
-      </w:pPr>
-      <w:r>
-        <w:t>Incluso aunque el coste de mejorar el HW del ordenador en el que el servidor y la base de datos se alojen sea más elevado que realizar las aplicaciones nativas se sigue recomendando a la empresa esperar a poder hacer esta mejora en un futuro antes que invertir en dos aplicaciones.</w:t>
-      </w:r>
-      <w:bookmarkEnd w:id="25"/>
-      <w:bookmarkEnd w:id="26"/>
-    </w:p>
-    <w:p>
-      <w:pPr>
-        <w:pStyle w:val="Ttulo2"/>
-        <w:jc w:val="both"/>
-      </w:pPr>
-      <w:bookmarkStart w:id="31" w:name="_Toc527976029"/>
-      <w:r>
         <w:t>DIAGRAMA DE CONTEXTO</w:t>
       </w:r>
       <w:bookmarkEnd w:id="31"/>
@@ -1481,7 +1591,7 @@
     </w:p>
     <w:p>
       <w:pPr>
-        <w:pStyle w:val="Ttulo3"/>
+        <w:pStyle w:val="Heading3"/>
         <w:jc w:val="both"/>
       </w:pPr>
       <w:bookmarkStart w:id="32" w:name="_Toc527976030"/>
@@ -1787,7 +1897,7 @@
     </w:p>
     <w:p>
       <w:pPr>
-        <w:pStyle w:val="Ttulo3"/>
+        <w:pStyle w:val="Heading3"/>
         <w:jc w:val="both"/>
       </w:pPr>
       <w:bookmarkStart w:id="33" w:name="_Toc527976031"/>
@@ -2168,7 +2278,7 @@
 <w:hdr xmlns:wpc="http://schemas.microsoft.com/office/word/2010/wordprocessingCanvas" xmlns:cx="http://schemas.microsoft.com/office/drawing/2014/chartex" xmlns:cx1="http://schemas.microsoft.com/office/drawing/2015/9/8/chartex" xmlns:cx2="http://schemas.microsoft.com/office/drawing/2015/10/21/chartex" xmlns:cx3="http://schemas.microsoft.com/office/drawing/2016/5/9/chartex" xmlns:cx4="http://schemas.microsoft.com/office/drawing/2016/5/10/chartex" xmlns:cx5="http://schemas.microsoft.com/office/drawing/2016/5/11/chartex" xmlns:cx6="http://schemas.microsoft.com/office/drawing/2016/5/12/chartex" xmlns:cx7="http://schemas.microsoft.com/office/drawing/2016/5/13/chartex" xmlns:cx8="http://schemas.microsoft.com/office/drawing/2016/5/14/chartex" xmlns:mc="http://schemas.openxmlformats.org/markup-compatibility/2006" xmlns:aink="http://schemas.microsoft.com/office/drawing/2016/ink" xmlns:am3d="http://schemas.microsoft.com/office/drawing/2017/model3d" xmlns:o="urn:schemas-microsoft-com:office:office" xmlns:r="http://schemas.openxmlformats.org/officeDocument/2006/relationships" xmlns:m="http://schemas.openxmlformats.org/officeDocument/2006/math" xmlns:v="urn:schemas-microsoft-com:vml" xmlns:wp14="http://schemas.microsoft.com/office/word/2010/wordprocessingDrawing" xmlns:wp="http://schemas.openxmlformats.org/drawingml/2006/wordprocessingDrawing" xmlns:w10="urn:schemas-microsoft-com:office:word" xmlns:w="http://schemas.openxmlformats.org/wordprocessingml/2006/main" xmlns:w14="http://schemas.microsoft.com/office/word/2010/wordml" xmlns:w15="http://schemas.microsoft.com/office/word/2012/wordml" xmlns:w16cid="http://schemas.microsoft.com/office/word/2016/wordml/cid" xmlns:w16se="http://schemas.microsoft.com/office/word/2015/wordml/symex" xmlns:wpg="http://schemas.microsoft.com/office/word/2010/wordprocessingGroup" xmlns:wpi="http://schemas.microsoft.com/office/word/2010/wordprocessingInk" xmlns:wne="http://schemas.microsoft.com/office/word/2006/wordml" xmlns:wps="http://schemas.microsoft.com/office/word/2010/wordprocessingShape" mc:Ignorable="w14 w15 w16se w16cid wp14">
   <w:p>
     <w:pPr>
-      <w:pStyle w:val="Piedepgina"/>
+      <w:pStyle w:val="Footer"/>
     </w:pPr>
     <w:r>
       <w:t>Juan Casado Ballesteros</w:t>
@@ -2176,7 +2286,7 @@
   </w:p>
   <w:p>
     <w:pPr>
-      <w:pStyle w:val="Piedepgina"/>
+      <w:pStyle w:val="Footer"/>
     </w:pPr>
     <w:r>
       <w:t>Miguel Ángel Losada Fernández</w:t>
@@ -2184,7 +2294,7 @@
   </w:p>
   <w:p>
     <w:pPr>
-      <w:pStyle w:val="Piedepgina"/>
+      <w:pStyle w:val="Footer"/>
     </w:pPr>
     <w:r>
       <w:t>Laura Pérez Medeiro</w:t>
@@ -2192,7 +2302,7 @@
   </w:p>
   <w:p>
     <w:pPr>
-      <w:pStyle w:val="Piedepgina"/>
+      <w:pStyle w:val="Footer"/>
     </w:pPr>
     <w:r>
       <w:t>Sergio Sanz Sacristán</w:t>
@@ -2200,7 +2310,7 @@
   </w:p>
   <w:p>
     <w:pPr>
-      <w:pStyle w:val="Encabezado"/>
+      <w:pStyle w:val="Header"/>
     </w:pPr>
   </w:p>
 </w:hdr>
@@ -2215,7 +2325,7 @@
     <w:lvl w:ilvl="0">
       <w:start w:val="1"/>
       <w:numFmt w:val="decimal"/>
-      <w:pStyle w:val="Ttulo1"/>
+      <w:pStyle w:val="Heading1"/>
       <w:lvlText w:val="%1"/>
       <w:lvlJc w:val="left"/>
       <w:pPr>
@@ -2225,7 +2335,7 @@
     <w:lvl w:ilvl="1">
       <w:start w:val="1"/>
       <w:numFmt w:val="decimal"/>
-      <w:pStyle w:val="Ttulo2"/>
+      <w:pStyle w:val="Heading2"/>
       <w:lvlText w:val="%1.%2"/>
       <w:lvlJc w:val="left"/>
       <w:pPr>
@@ -2284,7 +2394,7 @@
     <w:lvl w:ilvl="2">
       <w:start w:val="1"/>
       <w:numFmt w:val="decimal"/>
-      <w:pStyle w:val="Ttulo3"/>
+      <w:pStyle w:val="Heading3"/>
       <w:lvlText w:val="%1.%2.%3"/>
       <w:lvlJc w:val="left"/>
       <w:pPr>
@@ -2294,7 +2404,7 @@
     <w:lvl w:ilvl="3">
       <w:start w:val="1"/>
       <w:numFmt w:val="decimal"/>
-      <w:pStyle w:val="Ttulo4"/>
+      <w:pStyle w:val="Heading4"/>
       <w:lvlText w:val="%1.%2.%3.%4"/>
       <w:lvlJc w:val="left"/>
       <w:pPr>
@@ -2304,7 +2414,7 @@
     <w:lvl w:ilvl="4">
       <w:start w:val="1"/>
       <w:numFmt w:val="decimal"/>
-      <w:pStyle w:val="Ttulo5"/>
+      <w:pStyle w:val="Heading5"/>
       <w:lvlText w:val="%1.%2.%3.%4.%5"/>
       <w:lvlJc w:val="left"/>
       <w:pPr>
@@ -2314,7 +2424,7 @@
     <w:lvl w:ilvl="5">
       <w:start w:val="1"/>
       <w:numFmt w:val="decimal"/>
-      <w:pStyle w:val="Ttulo6"/>
+      <w:pStyle w:val="Heading6"/>
       <w:lvlText w:val="%1.%2.%3.%4.%5.%6"/>
       <w:lvlJc w:val="left"/>
       <w:pPr>
@@ -2324,7 +2434,7 @@
     <w:lvl w:ilvl="6">
       <w:start w:val="1"/>
       <w:numFmt w:val="decimal"/>
-      <w:pStyle w:val="Ttulo7"/>
+      <w:pStyle w:val="Heading7"/>
       <w:lvlText w:val="%1.%2.%3.%4.%5.%6.%7"/>
       <w:lvlJc w:val="left"/>
       <w:pPr>
@@ -2334,7 +2444,7 @@
     <w:lvl w:ilvl="7">
       <w:start w:val="1"/>
       <w:numFmt w:val="decimal"/>
-      <w:pStyle w:val="Ttulo8"/>
+      <w:pStyle w:val="Heading8"/>
       <w:lvlText w:val="%1.%2.%3.%4.%5.%6.%7.%8"/>
       <w:lvlJc w:val="left"/>
       <w:pPr>
@@ -2344,7 +2454,7 @@
     <w:lvl w:ilvl="8">
       <w:start w:val="1"/>
       <w:numFmt w:val="decimal"/>
-      <w:pStyle w:val="Ttulo9"/>
+      <w:pStyle w:val="Heading9"/>
       <w:lvlText w:val="%1.%2.%3.%4.%5.%6.%7.%8.%9"/>
       <w:lvlJc w:val="left"/>
       <w:pPr>
@@ -2997,11 +3107,11 @@
       <w:szCs w:val="21"/>
     </w:rPr>
   </w:style>
-  <w:style w:type="paragraph" w:styleId="Ttulo1">
+  <w:style w:type="paragraph" w:styleId="Heading1">
     <w:name w:val="heading 1"/>
     <w:basedOn w:val="Normal"/>
     <w:next w:val="Normal"/>
-    <w:link w:val="Ttulo1Car"/>
+    <w:link w:val="Heading1Char"/>
     <w:uiPriority w:val="9"/>
     <w:qFormat/>
     <w:rsid w:val="009C15DF"/>
@@ -3024,11 +3134,11 @@
       <w:szCs w:val="36"/>
     </w:rPr>
   </w:style>
-  <w:style w:type="paragraph" w:styleId="Ttulo2">
+  <w:style w:type="paragraph" w:styleId="Heading2">
     <w:name w:val="heading 2"/>
     <w:basedOn w:val="Normal"/>
     <w:next w:val="Normal"/>
-    <w:link w:val="Ttulo2Car"/>
+    <w:link w:val="Heading2Char"/>
     <w:uiPriority w:val="9"/>
     <w:unhideWhenUsed/>
     <w:qFormat/>
@@ -3050,11 +3160,11 @@
       <w:szCs w:val="28"/>
     </w:rPr>
   </w:style>
-  <w:style w:type="paragraph" w:styleId="Ttulo3">
+  <w:style w:type="paragraph" w:styleId="Heading3">
     <w:name w:val="heading 3"/>
     <w:basedOn w:val="Normal"/>
     <w:next w:val="Normal"/>
-    <w:link w:val="Ttulo3Car"/>
+    <w:link w:val="Heading3Char"/>
     <w:uiPriority w:val="9"/>
     <w:unhideWhenUsed/>
     <w:qFormat/>
@@ -3076,11 +3186,11 @@
       <w:szCs w:val="26"/>
     </w:rPr>
   </w:style>
-  <w:style w:type="paragraph" w:styleId="Ttulo4">
+  <w:style w:type="paragraph" w:styleId="Heading4">
     <w:name w:val="heading 4"/>
     <w:basedOn w:val="Normal"/>
     <w:next w:val="Normal"/>
-    <w:link w:val="Ttulo4Car"/>
+    <w:link w:val="Heading4Char"/>
     <w:uiPriority w:val="9"/>
     <w:semiHidden/>
     <w:unhideWhenUsed/>
@@ -3102,11 +3212,11 @@
       <w:szCs w:val="24"/>
     </w:rPr>
   </w:style>
-  <w:style w:type="paragraph" w:styleId="Ttulo5">
+  <w:style w:type="paragraph" w:styleId="Heading5">
     <w:name w:val="heading 5"/>
     <w:basedOn w:val="Normal"/>
     <w:next w:val="Normal"/>
-    <w:link w:val="Ttulo5Car"/>
+    <w:link w:val="Heading5Char"/>
     <w:uiPriority w:val="9"/>
     <w:semiHidden/>
     <w:unhideWhenUsed/>
@@ -3130,11 +3240,11 @@
       <w:szCs w:val="22"/>
     </w:rPr>
   </w:style>
-  <w:style w:type="paragraph" w:styleId="Ttulo6">
+  <w:style w:type="paragraph" w:styleId="Heading6">
     <w:name w:val="heading 6"/>
     <w:basedOn w:val="Normal"/>
     <w:next w:val="Normal"/>
-    <w:link w:val="Ttulo6Car"/>
+    <w:link w:val="Heading6Char"/>
     <w:uiPriority w:val="9"/>
     <w:semiHidden/>
     <w:unhideWhenUsed/>
@@ -3155,11 +3265,11 @@
       <w:color w:val="595959" w:themeColor="text1" w:themeTint="A6"/>
     </w:rPr>
   </w:style>
-  <w:style w:type="paragraph" w:styleId="Ttulo7">
+  <w:style w:type="paragraph" w:styleId="Heading7">
     <w:name w:val="heading 7"/>
     <w:basedOn w:val="Normal"/>
     <w:next w:val="Normal"/>
-    <w:link w:val="Ttulo7Car"/>
+    <w:link w:val="Heading7Char"/>
     <w:uiPriority w:val="9"/>
     <w:semiHidden/>
     <w:unhideWhenUsed/>
@@ -3182,11 +3292,11 @@
       <w:color w:val="595959" w:themeColor="text1" w:themeTint="A6"/>
     </w:rPr>
   </w:style>
-  <w:style w:type="paragraph" w:styleId="Ttulo8">
+  <w:style w:type="paragraph" w:styleId="Heading8">
     <w:name w:val="heading 8"/>
     <w:basedOn w:val="Normal"/>
     <w:next w:val="Normal"/>
-    <w:link w:val="Ttulo8Car"/>
+    <w:link w:val="Heading8Char"/>
     <w:uiPriority w:val="9"/>
     <w:semiHidden/>
     <w:unhideWhenUsed/>
@@ -3208,11 +3318,11 @@
       <w:color w:val="595959" w:themeColor="text1" w:themeTint="A6"/>
     </w:rPr>
   </w:style>
-  <w:style w:type="paragraph" w:styleId="Ttulo9">
+  <w:style w:type="paragraph" w:styleId="Heading9">
     <w:name w:val="heading 9"/>
     <w:basedOn w:val="Normal"/>
     <w:next w:val="Normal"/>
-    <w:link w:val="Ttulo9Car"/>
+    <w:link w:val="Heading9Char"/>
     <w:uiPriority w:val="9"/>
     <w:semiHidden/>
     <w:unhideWhenUsed/>
@@ -3236,13 +3346,13 @@
       <w:color w:val="595959" w:themeColor="text1" w:themeTint="A6"/>
     </w:rPr>
   </w:style>
-  <w:style w:type="character" w:default="1" w:styleId="Fuentedeprrafopredeter">
+  <w:style w:type="character" w:default="1" w:styleId="DefaultParagraphFont">
     <w:name w:val="Default Paragraph Font"/>
     <w:uiPriority w:val="1"/>
     <w:semiHidden/>
     <w:unhideWhenUsed/>
   </w:style>
-  <w:style w:type="table" w:default="1" w:styleId="Tablanormal">
+  <w:style w:type="table" w:default="1" w:styleId="TableNormal">
     <w:name w:val="Normal Table"/>
     <w:uiPriority w:val="99"/>
     <w:semiHidden/>
@@ -3257,16 +3367,16 @@
       </w:tblCellMar>
     </w:tblPr>
   </w:style>
-  <w:style w:type="numbering" w:default="1" w:styleId="Sinlista">
+  <w:style w:type="numbering" w:default="1" w:styleId="NoList">
     <w:name w:val="No List"/>
     <w:uiPriority w:val="99"/>
     <w:semiHidden/>
     <w:unhideWhenUsed/>
   </w:style>
-  <w:style w:type="character" w:customStyle="1" w:styleId="Ttulo1Car">
-    <w:name w:val="Título 1 Car"/>
-    <w:basedOn w:val="Fuentedeprrafopredeter"/>
-    <w:link w:val="Ttulo1"/>
+  <w:style w:type="character" w:customStyle="1" w:styleId="Heading1Char">
+    <w:name w:val="Heading 1 Char"/>
+    <w:basedOn w:val="DefaultParagraphFont"/>
+    <w:link w:val="Heading1"/>
     <w:uiPriority w:val="9"/>
     <w:rsid w:val="009C15DF"/>
     <w:rPr>
@@ -3276,10 +3386,10 @@
       <w:szCs w:val="36"/>
     </w:rPr>
   </w:style>
-  <w:style w:type="character" w:customStyle="1" w:styleId="Ttulo2Car">
-    <w:name w:val="Título 2 Car"/>
-    <w:basedOn w:val="Fuentedeprrafopredeter"/>
-    <w:link w:val="Ttulo2"/>
+  <w:style w:type="character" w:customStyle="1" w:styleId="Heading2Char">
+    <w:name w:val="Heading 2 Char"/>
+    <w:basedOn w:val="DefaultParagraphFont"/>
+    <w:link w:val="Heading2"/>
     <w:uiPriority w:val="9"/>
     <w:rsid w:val="009C15DF"/>
     <w:rPr>
@@ -3289,10 +3399,10 @@
       <w:szCs w:val="28"/>
     </w:rPr>
   </w:style>
-  <w:style w:type="character" w:customStyle="1" w:styleId="Ttulo3Car">
-    <w:name w:val="Título 3 Car"/>
-    <w:basedOn w:val="Fuentedeprrafopredeter"/>
-    <w:link w:val="Ttulo3"/>
+  <w:style w:type="character" w:customStyle="1" w:styleId="Heading3Char">
+    <w:name w:val="Heading 3 Char"/>
+    <w:basedOn w:val="DefaultParagraphFont"/>
+    <w:link w:val="Heading3"/>
     <w:uiPriority w:val="9"/>
     <w:rsid w:val="009C15DF"/>
     <w:rPr>
@@ -3302,10 +3412,10 @@
       <w:szCs w:val="26"/>
     </w:rPr>
   </w:style>
-  <w:style w:type="character" w:customStyle="1" w:styleId="Ttulo4Car">
-    <w:name w:val="Título 4 Car"/>
-    <w:basedOn w:val="Fuentedeprrafopredeter"/>
-    <w:link w:val="Ttulo4"/>
+  <w:style w:type="character" w:customStyle="1" w:styleId="Heading4Char">
+    <w:name w:val="Heading 4 Char"/>
+    <w:basedOn w:val="DefaultParagraphFont"/>
+    <w:link w:val="Heading4"/>
     <w:uiPriority w:val="9"/>
     <w:semiHidden/>
     <w:rsid w:val="009C15DF"/>
@@ -3315,10 +3425,10 @@
       <w:szCs w:val="24"/>
     </w:rPr>
   </w:style>
-  <w:style w:type="character" w:customStyle="1" w:styleId="Ttulo5Car">
-    <w:name w:val="Título 5 Car"/>
-    <w:basedOn w:val="Fuentedeprrafopredeter"/>
-    <w:link w:val="Ttulo5"/>
+  <w:style w:type="character" w:customStyle="1" w:styleId="Heading5Char">
+    <w:name w:val="Heading 5 Char"/>
+    <w:basedOn w:val="DefaultParagraphFont"/>
+    <w:link w:val="Heading5"/>
     <w:uiPriority w:val="9"/>
     <w:semiHidden/>
     <w:rsid w:val="009C15DF"/>
@@ -3328,10 +3438,10 @@
       <w:iCs/>
     </w:rPr>
   </w:style>
-  <w:style w:type="character" w:customStyle="1" w:styleId="Ttulo6Car">
-    <w:name w:val="Título 6 Car"/>
-    <w:basedOn w:val="Fuentedeprrafopredeter"/>
-    <w:link w:val="Ttulo6"/>
+  <w:style w:type="character" w:customStyle="1" w:styleId="Heading6Char">
+    <w:name w:val="Heading 6 Char"/>
+    <w:basedOn w:val="DefaultParagraphFont"/>
+    <w:link w:val="Heading6"/>
     <w:uiPriority w:val="9"/>
     <w:semiHidden/>
     <w:rsid w:val="009C15DF"/>
@@ -3342,10 +3452,10 @@
       <w:szCs w:val="21"/>
     </w:rPr>
   </w:style>
-  <w:style w:type="character" w:customStyle="1" w:styleId="Ttulo7Car">
-    <w:name w:val="Título 7 Car"/>
-    <w:basedOn w:val="Fuentedeprrafopredeter"/>
-    <w:link w:val="Ttulo7"/>
+  <w:style w:type="character" w:customStyle="1" w:styleId="Heading7Char">
+    <w:name w:val="Heading 7 Char"/>
+    <w:basedOn w:val="DefaultParagraphFont"/>
+    <w:link w:val="Heading7"/>
     <w:uiPriority w:val="9"/>
     <w:semiHidden/>
     <w:rsid w:val="009C15DF"/>
@@ -3358,10 +3468,10 @@
       <w:szCs w:val="21"/>
     </w:rPr>
   </w:style>
-  <w:style w:type="character" w:customStyle="1" w:styleId="Ttulo8Car">
-    <w:name w:val="Título 8 Car"/>
-    <w:basedOn w:val="Fuentedeprrafopredeter"/>
-    <w:link w:val="Ttulo8"/>
+  <w:style w:type="character" w:customStyle="1" w:styleId="Heading8Char">
+    <w:name w:val="Heading 8 Char"/>
+    <w:basedOn w:val="DefaultParagraphFont"/>
+    <w:link w:val="Heading8"/>
     <w:uiPriority w:val="9"/>
     <w:semiHidden/>
     <w:rsid w:val="009C15DF"/>
@@ -3373,10 +3483,10 @@
       <w:szCs w:val="21"/>
     </w:rPr>
   </w:style>
-  <w:style w:type="character" w:customStyle="1" w:styleId="Ttulo9Car">
-    <w:name w:val="Título 9 Car"/>
-    <w:basedOn w:val="Fuentedeprrafopredeter"/>
-    <w:link w:val="Ttulo9"/>
+  <w:style w:type="character" w:customStyle="1" w:styleId="Heading9Char">
+    <w:name w:val="Heading 9 Char"/>
+    <w:basedOn w:val="DefaultParagraphFont"/>
+    <w:link w:val="Heading9"/>
     <w:uiPriority w:val="9"/>
     <w:semiHidden/>
     <w:rsid w:val="009C15DF"/>
@@ -3390,7 +3500,7 @@
       <w:szCs w:val="21"/>
     </w:rPr>
   </w:style>
-  <w:style w:type="paragraph" w:styleId="Prrafodelista">
+  <w:style w:type="paragraph" w:styleId="ListParagraph">
     <w:name w:val="List Paragraph"/>
     <w:basedOn w:val="Normal"/>
     <w:uiPriority w:val="34"/>
@@ -3401,10 +3511,10 @@
       <w:contextualSpacing/>
     </w:pPr>
   </w:style>
-  <w:style w:type="paragraph" w:styleId="Textodeglobo">
+  <w:style w:type="paragraph" w:styleId="BalloonText">
     <w:name w:val="Balloon Text"/>
     <w:basedOn w:val="Normal"/>
-    <w:link w:val="TextodegloboCar"/>
+    <w:link w:val="BalloonTextChar"/>
     <w:uiPriority w:val="99"/>
     <w:semiHidden/>
     <w:unhideWhenUsed/>
@@ -3418,10 +3528,10 @@
       <w:szCs w:val="18"/>
     </w:rPr>
   </w:style>
-  <w:style w:type="character" w:customStyle="1" w:styleId="TextodegloboCar">
-    <w:name w:val="Texto de globo Car"/>
-    <w:basedOn w:val="Fuentedeprrafopredeter"/>
-    <w:link w:val="Textodeglobo"/>
+  <w:style w:type="character" w:customStyle="1" w:styleId="BalloonTextChar">
+    <w:name w:val="Balloon Text Char"/>
+    <w:basedOn w:val="DefaultParagraphFont"/>
+    <w:link w:val="BalloonText"/>
     <w:uiPriority w:val="99"/>
     <w:semiHidden/>
     <w:rsid w:val="009C15DF"/>
@@ -3431,10 +3541,10 @@
       <w:szCs w:val="18"/>
     </w:rPr>
   </w:style>
-  <w:style w:type="paragraph" w:styleId="Encabezado">
+  <w:style w:type="paragraph" w:styleId="Header">
     <w:name w:val="header"/>
     <w:basedOn w:val="Normal"/>
-    <w:link w:val="EncabezadoCar"/>
+    <w:link w:val="HeaderChar"/>
     <w:uiPriority w:val="99"/>
     <w:unhideWhenUsed/>
     <w:rsid w:val="00FE6033"/>
@@ -3446,10 +3556,10 @@
       <w:spacing w:after="0" w:line="240" w:lineRule="auto"/>
     </w:pPr>
   </w:style>
-  <w:style w:type="character" w:customStyle="1" w:styleId="EncabezadoCar">
-    <w:name w:val="Encabezado Car"/>
-    <w:basedOn w:val="Fuentedeprrafopredeter"/>
-    <w:link w:val="Encabezado"/>
+  <w:style w:type="character" w:customStyle="1" w:styleId="HeaderChar">
+    <w:name w:val="Header Char"/>
+    <w:basedOn w:val="DefaultParagraphFont"/>
+    <w:link w:val="Header"/>
     <w:uiPriority w:val="99"/>
     <w:rsid w:val="00FE6033"/>
     <w:rPr>
@@ -3458,10 +3568,10 @@
       <w:szCs w:val="21"/>
     </w:rPr>
   </w:style>
-  <w:style w:type="paragraph" w:styleId="Piedepgina">
+  <w:style w:type="paragraph" w:styleId="Footer">
     <w:name w:val="footer"/>
     <w:basedOn w:val="Normal"/>
-    <w:link w:val="PiedepginaCar"/>
+    <w:link w:val="FooterChar"/>
     <w:uiPriority w:val="99"/>
     <w:unhideWhenUsed/>
     <w:rsid w:val="00FE6033"/>
@@ -3473,10 +3583,10 @@
       <w:spacing w:after="0" w:line="240" w:lineRule="auto"/>
     </w:pPr>
   </w:style>
-  <w:style w:type="character" w:customStyle="1" w:styleId="PiedepginaCar">
-    <w:name w:val="Pie de página Car"/>
-    <w:basedOn w:val="Fuentedeprrafopredeter"/>
-    <w:link w:val="Piedepgina"/>
+  <w:style w:type="character" w:customStyle="1" w:styleId="FooterChar">
+    <w:name w:val="Footer Char"/>
+    <w:basedOn w:val="DefaultParagraphFont"/>
+    <w:link w:val="Footer"/>
     <w:uiPriority w:val="99"/>
     <w:rsid w:val="00FE6033"/>
     <w:rPr>
@@ -3788,7 +3898,7 @@
 </file>
 
 <file path=customXml/itemProps1.xml><?xml version="1.0" encoding="utf-8"?>
-<ds:datastoreItem xmlns:ds="http://schemas.openxmlformats.org/officeDocument/2006/customXml" ds:itemID="{C784C625-7F75-47D8-B388-7F001AA51E61}">
+<ds:datastoreItem xmlns:ds="http://schemas.openxmlformats.org/officeDocument/2006/customXml" ds:itemID="{54DBD2F5-A2CD-8742-A3A5-904D3703968A}">
   <ds:schemaRefs>
     <ds:schemaRef ds:uri="http://schemas.openxmlformats.org/officeDocument/2006/bibliography"/>
   </ds:schemaRefs>

</xml_diff>